<commit_message>
🔧 Fix 429 token limit error + add cost preview
</commit_message>
<xml_diff>
--- a/Roadmap/🚀 RAG Agent.docx
+++ b/Roadmap/🚀 RAG Agent.docx
@@ -40655,7 +40655,13 @@
         </w:rPr>
       </w:pPr>
     </w:p>
-    <w:p/>
+    <w:p>
+      <w:pPr>
+        <w:rPr>
+          <w:lang w:val="en-US"/>
+        </w:rPr>
+      </w:pPr>
+    </w:p>
     <w:sectPr>
       <w:pgSz w:w="12240" w:h="15840"/>
       <w:pgMar w:top="1440" w:right="1440" w:bottom="1440" w:left="1440" w:header="708" w:footer="708" w:gutter="0"/>

</xml_diff>